<commit_message>
cosmetic change to cooperation agreement
</commit_message>
<xml_diff>
--- a/Documentation/Cooperation Agreement.docx
+++ b/Documentation/Cooperation Agreement.docx
@@ -5,9 +5,10 @@
     <w:p>
       <w:pPr>
         <w:pStyle w:val="Heading1"/>
-      </w:pPr>
-      <w:bookmarkStart w:id="0" w:name="_GoBack"/>
-      <w:bookmarkEnd w:id="0"/>
+        <w:rPr>
+          <w:lang w:val="en-US"/>
+        </w:rPr>
+      </w:pPr>
       <w:r>
         <w:rPr>
           <w:rStyle w:val="Heading2Char"/>
@@ -16,10 +17,14 @@
           <w:color w:val="365F91" w:themeColor="accent1" w:themeShade="BF"/>
           <w:sz w:val="28"/>
           <w:szCs w:val="28"/>
+          <w:lang w:val="en-US"/>
         </w:rPr>
         <w:t>Cooperation Agreement for course:</w:t>
       </w:r>
       <w:r>
+        <w:rPr>
+          <w:lang w:val="en-US"/>
+        </w:rPr>
         <w:t xml:space="preserve"> </w:t>
       </w:r>
     </w:p>
@@ -489,6 +494,7 @@
     <w:p>
       <w:pPr>
         <w:pStyle w:val="Heading4"/>
+        <w:spacing w:before="0"/>
         <w:rPr>
           <w:lang w:val="en-US"/>
         </w:rPr>
@@ -593,6 +599,8 @@
           <w:lang w:val="en-US"/>
         </w:rPr>
       </w:pPr>
+      <w:bookmarkStart w:id="0" w:name="_GoBack"/>
+      <w:bookmarkEnd w:id="0"/>
     </w:p>
     <w:p>
       <w:pPr>
@@ -605,61 +613,12 @@
         <w:rPr>
           <w:lang w:val="en-US"/>
         </w:rPr>
-        <w:lastRenderedPageBreak/>
-        <w:t>_________________</w:t>
-      </w:r>
-      <w:r>
-        <w:rPr>
-          <w:lang w:val="en-US"/>
-        </w:rPr>
-        <w:t xml:space="preserve">  </w:t>
-      </w:r>
-      <w:r>
-        <w:rPr>
-          <w:lang w:val="en-US"/>
-        </w:rPr>
-        <w:t>_________________</w:t>
-      </w:r>
-      <w:r>
-        <w:rPr>
-          <w:lang w:val="en-US"/>
-        </w:rPr>
-        <w:t xml:space="preserve">  </w:t>
-      </w:r>
-      <w:r>
-        <w:rPr>
-          <w:lang w:val="en-US"/>
-        </w:rPr>
-        <w:t>_________________</w:t>
-      </w:r>
-      <w:r>
-        <w:rPr>
-          <w:lang w:val="en-US"/>
-        </w:rPr>
-        <w:t xml:space="preserve">  </w:t>
-      </w:r>
-      <w:r>
-        <w:rPr>
-          <w:lang w:val="en-US"/>
-        </w:rPr>
-        <w:t>_________________</w:t>
-      </w:r>
-      <w:r>
-        <w:rPr>
-          <w:lang w:val="en-US"/>
-        </w:rPr>
-        <w:t xml:space="preserve">  </w:t>
-      </w:r>
-      <w:r>
-        <w:rPr>
-          <w:lang w:val="en-US"/>
-        </w:rPr>
-        <w:t>_________________</w:t>
+        <w:t>_________________  _________________  _________________  _________________  _________________</w:t>
       </w:r>
     </w:p>
     <w:sectPr>
       <w:pgSz w:w="11906" w:h="16838"/>
-      <w:pgMar w:top="1276" w:right="1134" w:bottom="1135" w:left="1134" w:header="708" w:footer="708" w:gutter="0"/>
+      <w:pgMar w:top="1276" w:right="1134" w:bottom="851" w:left="1134" w:header="708" w:footer="708" w:gutter="0"/>
       <w:cols w:space="708"/>
       <w:docGrid w:linePitch="360"/>
     </w:sectPr>

</xml_diff>